<commit_message>
3rd push, not so garbo this time
</commit_message>
<xml_diff>
--- a/Описание проекта.docx
+++ b/Описание проекта.docx
@@ -4,6 +4,7 @@
   <w:body>
     <w:p>
       <w:pPr>
+        <w:outlineLvl w:val="0"/>
         <w:rPr>
           <w:b/>
           <w:bCs/>
@@ -103,6 +104,7 @@
     </w:p>
     <w:p>
       <w:pPr>
+        <w:outlineLvl w:val="0"/>
         <w:rPr>
           <w:b/>
           <w:bCs/>
@@ -133,7 +135,13 @@
         <w:ind w:firstLine="709"/>
       </w:pPr>
       <w:r>
-        <w:t>Выполнение описываемого проекта включает в себя выполнение целей и связанных с ними задач:</w:t>
+        <w:t>Выполнение описываемого проекта включает в себя выполнение</w:t>
+      </w:r>
+      <w:r>
+        <w:t xml:space="preserve"> </w:t>
+      </w:r>
+      <w:r>
+        <w:t>целей и связанных с ними задач:</w:t>
       </w:r>
     </w:p>
     <w:p>
@@ -144,25 +152,209 @@
           <w:numId w:val="2"/>
         </w:numPr>
       </w:pPr>
-    </w:p>
-    <w:p>
-      <w:pPr>
-        <w:ind w:firstLine="709"/>
-      </w:pPr>
-    </w:p>
-    <w:p>
-      <w:pPr>
-        <w:rPr>
-          <w:b/>
-          <w:bCs/>
-        </w:rPr>
-      </w:pPr>
-      <w:r>
-        <w:rPr>
-          <w:b/>
-          <w:bCs/>
-        </w:rPr>
+      <w:r>
+        <w:t>Определение требований к системе</w:t>
+      </w:r>
+    </w:p>
+    <w:p>
+      <w:pPr>
+        <w:pStyle w:val="ListParagraph"/>
+        <w:numPr>
+          <w:ilvl w:val="1"/>
+          <w:numId w:val="2"/>
+        </w:numPr>
+      </w:pPr>
+      <w:r>
         <w:lastRenderedPageBreak/>
+        <w:t>Описание и согласование нефукнциональных требований, характеризующих особенности работы ИС</w:t>
+      </w:r>
+    </w:p>
+    <w:p>
+      <w:pPr>
+        <w:pStyle w:val="ListParagraph"/>
+        <w:numPr>
+          <w:ilvl w:val="1"/>
+          <w:numId w:val="2"/>
+        </w:numPr>
+      </w:pPr>
+      <w:r>
+        <w:t>Описание и согласование функциональных требований к ИС</w:t>
+      </w:r>
+    </w:p>
+    <w:p>
+      <w:pPr>
+        <w:pStyle w:val="ListParagraph"/>
+        <w:numPr>
+          <w:ilvl w:val="0"/>
+          <w:numId w:val="2"/>
+        </w:numPr>
+      </w:pPr>
+      <w:r>
+        <w:t>Создание технического проекта</w:t>
+      </w:r>
+    </w:p>
+    <w:p>
+      <w:pPr>
+        <w:pStyle w:val="ListParagraph"/>
+        <w:numPr>
+          <w:ilvl w:val="1"/>
+          <w:numId w:val="2"/>
+        </w:numPr>
+      </w:pPr>
+      <w:r>
+        <w:t>Проектирование программных интерфейсов</w:t>
+      </w:r>
+    </w:p>
+    <w:p>
+      <w:pPr>
+        <w:pStyle w:val="ListParagraph"/>
+        <w:numPr>
+          <w:ilvl w:val="1"/>
+          <w:numId w:val="2"/>
+        </w:numPr>
+      </w:pPr>
+      <w:r>
+        <w:t>Разработка схемы внедрения</w:t>
+      </w:r>
+    </w:p>
+    <w:p>
+      <w:pPr>
+        <w:pStyle w:val="ListParagraph"/>
+        <w:numPr>
+          <w:ilvl w:val="1"/>
+          <w:numId w:val="2"/>
+        </w:numPr>
+      </w:pPr>
+      <w:r>
+        <w:t>Проектирование пользовательских интерфейсов</w:t>
+      </w:r>
+    </w:p>
+    <w:p>
+      <w:pPr>
+        <w:pStyle w:val="ListParagraph"/>
+        <w:numPr>
+          <w:ilvl w:val="1"/>
+          <w:numId w:val="2"/>
+        </w:numPr>
+      </w:pPr>
+      <w:r>
+        <w:t>Разработка схемы переходов</w:t>
+      </w:r>
+    </w:p>
+    <w:p>
+      <w:pPr>
+        <w:pStyle w:val="ListParagraph"/>
+        <w:numPr>
+          <w:ilvl w:val="0"/>
+          <w:numId w:val="2"/>
+        </w:numPr>
+      </w:pPr>
+      <w:r>
+        <w:t>Создание рабочего проекта</w:t>
+      </w:r>
+    </w:p>
+    <w:p>
+      <w:pPr>
+        <w:pStyle w:val="ListParagraph"/>
+        <w:numPr>
+          <w:ilvl w:val="1"/>
+          <w:numId w:val="2"/>
+        </w:numPr>
+      </w:pPr>
+      <w:r>
+        <w:t>Написание программного кода</w:t>
+      </w:r>
+    </w:p>
+    <w:p>
+      <w:pPr>
+        <w:pStyle w:val="ListParagraph"/>
+        <w:numPr>
+          <w:ilvl w:val="1"/>
+          <w:numId w:val="2"/>
+        </w:numPr>
+      </w:pPr>
+      <w:r>
+        <w:t xml:space="preserve">Формирование программного прототипа  </w:t>
+      </w:r>
+    </w:p>
+    <w:p>
+      <w:pPr>
+        <w:pStyle w:val="ListParagraph"/>
+        <w:numPr>
+          <w:ilvl w:val="0"/>
+          <w:numId w:val="2"/>
+        </w:numPr>
+      </w:pPr>
+      <w:r>
+        <w:t>Тестирование</w:t>
+      </w:r>
+    </w:p>
+    <w:p>
+      <w:pPr>
+        <w:pStyle w:val="ListParagraph"/>
+        <w:numPr>
+          <w:ilvl w:val="1"/>
+          <w:numId w:val="2"/>
+        </w:numPr>
+      </w:pPr>
+      <w:r>
+        <w:t>Проведение функциональных и технических тестов информационной системы</w:t>
+      </w:r>
+    </w:p>
+    <w:p>
+      <w:pPr>
+        <w:pStyle w:val="ListParagraph"/>
+        <w:numPr>
+          <w:ilvl w:val="0"/>
+          <w:numId w:val="2"/>
+        </w:numPr>
+      </w:pPr>
+      <w:r>
+        <w:t xml:space="preserve">Поддержка </w:t>
+      </w:r>
+    </w:p>
+    <w:p>
+      <w:pPr>
+        <w:pStyle w:val="ListParagraph"/>
+        <w:numPr>
+          <w:ilvl w:val="1"/>
+          <w:numId w:val="2"/>
+        </w:numPr>
+      </w:pPr>
+      <w:r>
+        <w:t>Обработка пожеланий заказчика</w:t>
+      </w:r>
+    </w:p>
+    <w:p>
+      <w:pPr>
+        <w:pStyle w:val="ListParagraph"/>
+        <w:numPr>
+          <w:ilvl w:val="1"/>
+          <w:numId w:val="2"/>
+        </w:numPr>
+      </w:pPr>
+      <w:r>
+        <w:t>Инициация внесения изменений в требования к ИС</w:t>
+      </w:r>
+    </w:p>
+    <w:p>
+      <w:pPr>
+        <w:ind w:firstLine="709"/>
+      </w:pPr>
+    </w:p>
+    <w:p>
+      <w:pPr>
+        <w:outlineLvl w:val="0"/>
+        <w:rPr>
+          <w:b/>
+          <w:bCs/>
+        </w:rPr>
+      </w:pPr>
+      <w:r>
+        <w:rPr>
+          <w:b/>
+          <w:bCs/>
+        </w:rPr>
         <w:t>О</w:t>
       </w:r>
       <w:r>
@@ -182,14 +374,460 @@
       <w:pPr>
         <w:ind w:firstLine="709"/>
       </w:pPr>
-    </w:p>
-    <w:p>
-      <w:pPr>
-        <w:ind w:firstLine="709"/>
-      </w:pPr>
-    </w:p>
-    <w:p>
-      <w:pPr>
+      <w:r>
+        <w:t>Основные идеи, по которым был инициирован проект, заключаются в том, что приложение должно предоставлять возможность проводить многокритериальную оценку так, чтобы пользователь мог видеть результаты работы нескольких методов</w:t>
+      </w:r>
+      <w:r>
+        <w:t xml:space="preserve">, </w:t>
+      </w:r>
+      <w:r>
+        <w:t>и</w:t>
+      </w:r>
+      <w:r>
+        <w:t xml:space="preserve"> о</w:t>
+      </w:r>
+      <w:r>
+        <w:t xml:space="preserve">пределять </w:t>
+      </w:r>
+      <w:r>
+        <w:t xml:space="preserve">цикличный характер вводимых данных, выделяло сезоны (частоту и амплитуду циклов) и корректировало характер обработки данных в соответствии с ними. </w:t>
+      </w:r>
+    </w:p>
+    <w:p>
+      <w:pPr>
+        <w:ind w:firstLine="709"/>
+      </w:pPr>
+      <w:r>
+        <w:t xml:space="preserve">Разработка информационной системы должны проходить по спиральной (итеративной) модели – от версии к версии, на каждой из которых обсуждается ход и направление разработки между лицом-исполнителем и руководителями проекта. В качестве используемых технологий были выбраны язык </w:t>
+      </w:r>
+      <w:r>
+        <w:lastRenderedPageBreak/>
+        <w:t xml:space="preserve">программирования </w:t>
+      </w:r>
+      <w:r>
+        <w:rPr>
+          <w:lang w:val="en-US"/>
+        </w:rPr>
+        <w:t>python</w:t>
+      </w:r>
+      <w:r>
+        <w:t xml:space="preserve">, </w:t>
+      </w:r>
+      <w:r>
+        <w:t xml:space="preserve">графическая библиотека </w:t>
+      </w:r>
+      <w:r>
+        <w:rPr>
+          <w:lang w:val="en-US"/>
+        </w:rPr>
+        <w:t>PyQT</w:t>
+      </w:r>
+      <w:r>
+        <w:t xml:space="preserve"> </w:t>
+      </w:r>
+      <w:r>
+        <w:t xml:space="preserve">для реализации пользовательских интерфейсов, и язык управления данными </w:t>
+      </w:r>
+      <w:r>
+        <w:rPr>
+          <w:lang w:val="en-US"/>
+        </w:rPr>
+        <w:t>SQL</w:t>
+      </w:r>
+      <w:r>
+        <w:t xml:space="preserve"> </w:t>
+      </w:r>
+      <w:r>
+        <w:t xml:space="preserve">для взаимодействия с файлом базы данных </w:t>
+      </w:r>
+      <w:r>
+        <w:rPr>
+          <w:lang w:val="en-US"/>
+        </w:rPr>
+        <w:t>SQLite</w:t>
+      </w:r>
+      <w:r>
+        <w:t xml:space="preserve">. </w:t>
+      </w:r>
+      <w:r>
+        <w:t>Таким образом, можно обрисовать т</w:t>
+      </w:r>
+      <w:r>
+        <w:t>ехническое задание на разработку информационной системы</w:t>
+      </w:r>
+      <w:r>
+        <w:t>:</w:t>
+      </w:r>
+    </w:p>
+    <w:p>
+      <w:pPr>
+        <w:numPr>
+          <w:ilvl w:val="0"/>
+          <w:numId w:val="3"/>
+        </w:numPr>
+      </w:pPr>
+      <w:r>
+        <w:t>Требуемые функции</w:t>
+      </w:r>
+    </w:p>
+    <w:p>
+      <w:pPr>
+        <w:numPr>
+          <w:ilvl w:val="1"/>
+          <w:numId w:val="3"/>
+        </w:numPr>
+      </w:pPr>
+      <w:r>
+        <w:t>Подготовка альтернатив</w:t>
+      </w:r>
+    </w:p>
+    <w:p>
+      <w:pPr>
+        <w:numPr>
+          <w:ilvl w:val="2"/>
+          <w:numId w:val="3"/>
+        </w:numPr>
+      </w:pPr>
+      <w:r>
+        <w:t>Ввод альтернатив как данных</w:t>
+      </w:r>
+      <w:r>
+        <w:t xml:space="preserve"> произвольного типа</w:t>
+      </w:r>
+    </w:p>
+    <w:p>
+      <w:pPr>
+        <w:numPr>
+          <w:ilvl w:val="2"/>
+          <w:numId w:val="3"/>
+        </w:numPr>
+      </w:pPr>
+      <w:r>
+        <w:t xml:space="preserve">Создание альтернатив </w:t>
+      </w:r>
+    </w:p>
+    <w:p>
+      <w:pPr>
+        <w:numPr>
+          <w:ilvl w:val="3"/>
+          <w:numId w:val="3"/>
+        </w:numPr>
+      </w:pPr>
+      <w:r>
+        <w:t>Инициализация файла базы данных</w:t>
+      </w:r>
+    </w:p>
+    <w:p>
+      <w:pPr>
+        <w:numPr>
+          <w:ilvl w:val="3"/>
+          <w:numId w:val="3"/>
+        </w:numPr>
+      </w:pPr>
+      <w:r>
+        <w:t>Выбор функции</w:t>
+      </w:r>
+    </w:p>
+    <w:p>
+      <w:pPr>
+        <w:numPr>
+          <w:ilvl w:val="3"/>
+          <w:numId w:val="3"/>
+        </w:numPr>
+      </w:pPr>
+      <w:r>
+        <w:t>Если в таблице есть связи - установить связанные сущности как возможные аргументы Позволить пользователю добавлять/удалять аргументы</w:t>
+      </w:r>
+    </w:p>
+    <w:p>
+      <w:pPr>
+        <w:numPr>
+          <w:ilvl w:val="3"/>
+          <w:numId w:val="3"/>
+        </w:numPr>
+      </w:pPr>
+      <w:r>
+        <w:t>Если в таблице есть связи - составить альтернативы на основе ключей</w:t>
+      </w:r>
+    </w:p>
+    <w:p>
+      <w:pPr>
+        <w:numPr>
+          <w:ilvl w:val="3"/>
+          <w:numId w:val="3"/>
+        </w:numPr>
+      </w:pPr>
+      <w:r>
+        <w:t>Если связей в таблице нет, соединить функции и аргументы как есть</w:t>
+      </w:r>
+    </w:p>
+    <w:p>
+      <w:pPr>
+        <w:numPr>
+          <w:ilvl w:val="1"/>
+          <w:numId w:val="3"/>
+        </w:numPr>
+      </w:pPr>
+      <w:r>
+        <w:t>Корректировка результатов оценки</w:t>
+      </w:r>
+    </w:p>
+    <w:p>
+      <w:pPr>
+        <w:numPr>
+          <w:ilvl w:val="2"/>
+          <w:numId w:val="3"/>
+        </w:numPr>
+      </w:pPr>
+      <w:r>
+        <w:t>Анализ введенных данных для выявления циклических тенденций</w:t>
+      </w:r>
+    </w:p>
+    <w:p>
+      <w:pPr>
+        <w:numPr>
+          <w:ilvl w:val="2"/>
+          <w:numId w:val="3"/>
+        </w:numPr>
+      </w:pPr>
+      <w:r>
+        <w:t>Если рассчитанные/вставленные альтернативы связаны с данными с такими тенденциями, веса критериев оценки должны быть скорректированы в зависимости от позиций данных в пределах обнаруженного сезона</w:t>
+      </w:r>
+    </w:p>
+    <w:p>
+      <w:pPr>
+        <w:numPr>
+          <w:ilvl w:val="1"/>
+          <w:numId w:val="3"/>
+        </w:numPr>
+      </w:pPr>
+      <w:r>
+        <w:t xml:space="preserve">Сортировка альтернатив </w:t>
+      </w:r>
+    </w:p>
+    <w:p>
+      <w:pPr>
+        <w:numPr>
+          <w:ilvl w:val="2"/>
+          <w:numId w:val="3"/>
+        </w:numPr>
+      </w:pPr>
+      <w:r>
+        <w:t xml:space="preserve">Выбор методов и/или, при необходимости, спецификаций </w:t>
+      </w:r>
+    </w:p>
+    <w:p>
+      <w:pPr>
+        <w:numPr>
+          <w:ilvl w:val="2"/>
+          <w:numId w:val="3"/>
+        </w:numPr>
+      </w:pPr>
+      <w:r>
+        <w:t>Отсеивание неоптимальных</w:t>
+      </w:r>
+      <w:r>
+        <w:t xml:space="preserve"> по Парето альтернатив</w:t>
+      </w:r>
+    </w:p>
+    <w:p>
+      <w:pPr>
+        <w:numPr>
+          <w:ilvl w:val="2"/>
+          <w:numId w:val="3"/>
+        </w:numPr>
+      </w:pPr>
+      <w:r>
+        <w:t xml:space="preserve">Ранжирование оставшихся альтернатив </w:t>
+      </w:r>
+    </w:p>
+    <w:p>
+      <w:pPr>
+        <w:numPr>
+          <w:ilvl w:val="2"/>
+          <w:numId w:val="3"/>
+        </w:numPr>
+      </w:pPr>
+      <w:r>
+        <w:t>Демонстрация</w:t>
+      </w:r>
+      <w:r>
+        <w:t xml:space="preserve"> спис</w:t>
+      </w:r>
+      <w:r>
+        <w:t>ка</w:t>
+      </w:r>
+      <w:r>
+        <w:t xml:space="preserve"> используемых методов и их предпочтительных альтернатив</w:t>
+      </w:r>
+    </w:p>
+    <w:p>
+      <w:pPr>
+        <w:numPr>
+          <w:ilvl w:val="0"/>
+          <w:numId w:val="3"/>
+        </w:numPr>
+      </w:pPr>
+      <w:r>
+        <w:lastRenderedPageBreak/>
+        <w:t>Спецификации интерфейс</w:t>
+      </w:r>
+      <w:r>
+        <w:t>ов</w:t>
+      </w:r>
+    </w:p>
+    <w:p>
+      <w:pPr>
+        <w:numPr>
+          <w:ilvl w:val="1"/>
+          <w:numId w:val="3"/>
+        </w:numPr>
+      </w:pPr>
+      <w:r>
+        <w:t>Локальн</w:t>
+      </w:r>
+      <w:r>
+        <w:t>ое</w:t>
+      </w:r>
+      <w:r>
+        <w:t>, но долж</w:t>
+      </w:r>
+      <w:r>
+        <w:t>но</w:t>
+      </w:r>
+      <w:r>
+        <w:t xml:space="preserve"> использовать состояния пользовательского интерфейса для обеспечения сохранности данных</w:t>
+      </w:r>
+    </w:p>
+    <w:p>
+      <w:pPr>
+        <w:numPr>
+          <w:ilvl w:val="1"/>
+          <w:numId w:val="3"/>
+        </w:numPr>
+      </w:pPr>
+      <w:r>
+        <w:t xml:space="preserve">БД на SQLite, но </w:t>
+      </w:r>
+      <w:r>
+        <w:t xml:space="preserve">программа </w:t>
+      </w:r>
+      <w:r>
+        <w:t xml:space="preserve">должна позволять ручной ввод или импорт </w:t>
+      </w:r>
+      <w:r>
+        <w:t>из файлов с, при необходимости, последующей их коррекцией</w:t>
+      </w:r>
+    </w:p>
+    <w:p>
+      <w:pPr>
+        <w:numPr>
+          <w:ilvl w:val="1"/>
+          <w:numId w:val="3"/>
+        </w:numPr>
+      </w:pPr>
+      <w:r>
+        <w:t xml:space="preserve">Должен позволять экспорт </w:t>
+      </w:r>
+      <w:r>
+        <w:t xml:space="preserve">результатов </w:t>
+      </w:r>
+      <w:r>
+        <w:t>ранжирования альтернатив в csv/xlsx</w:t>
+      </w:r>
+    </w:p>
+    <w:p>
+      <w:pPr>
+        <w:numPr>
+          <w:ilvl w:val="0"/>
+          <w:numId w:val="3"/>
+        </w:numPr>
+      </w:pPr>
+      <w:r>
+        <w:t>Модули приложения</w:t>
+      </w:r>
+    </w:p>
+    <w:p>
+      <w:pPr>
+        <w:numPr>
+          <w:ilvl w:val="1"/>
+          <w:numId w:val="3"/>
+        </w:numPr>
+      </w:pPr>
+      <w:r>
+        <w:t>Окно расчета альтернатив (данные импортируются из файла БД, пользователь может выбирать таблицы/кортежи для работы и, при необходимости, очищать данные)</w:t>
+      </w:r>
+    </w:p>
+    <w:p>
+      <w:pPr>
+        <w:numPr>
+          <w:ilvl w:val="1"/>
+          <w:numId w:val="3"/>
+        </w:numPr>
+      </w:pPr>
+      <w:r>
+        <w:t>Окно ввода альтернатив (здесь нет расчета или автоматизации через связи БД, но пользователь может использовать режим импорта из csv/xlsx или вводить данные вручную)</w:t>
+      </w:r>
+    </w:p>
+    <w:p>
+      <w:pPr>
+        <w:numPr>
+          <w:ilvl w:val="1"/>
+          <w:numId w:val="3"/>
+        </w:numPr>
+      </w:pPr>
+      <w:r>
+        <w:t>Окно настроек оценки (пользователь может включить или выключить отсеивание неоптимальных</w:t>
+      </w:r>
+      <w:r>
+        <w:t xml:space="preserve"> по Парето альтернатив</w:t>
+      </w:r>
+      <w:r>
+        <w:t>, выбрать методы многокритериального принятия решений и вводить связанные дополнительные входные данные, такие как веса критериев, пороги или согласование)</w:t>
+      </w:r>
+    </w:p>
+    <w:p>
+      <w:pPr>
+        <w:numPr>
+          <w:ilvl w:val="1"/>
+          <w:numId w:val="3"/>
+        </w:numPr>
+      </w:pPr>
+      <w:r>
+        <w:t>Окно результатов оценки (если приложение было настроено на отсеивание</w:t>
+      </w:r>
+      <w:r>
+        <w:t xml:space="preserve"> неоптимальных по Парето альтернатив</w:t>
+      </w:r>
+      <w:r>
+        <w:t xml:space="preserve">, пользователю </w:t>
+      </w:r>
+      <w:r>
+        <w:t>должно быть показано</w:t>
+      </w:r>
+      <w:r>
+        <w:t xml:space="preserve">, к каким </w:t>
+      </w:r>
+      <w:r>
+        <w:t>из них</w:t>
+      </w:r>
+      <w:r>
+        <w:t xml:space="preserve"> были применены методы; перечислены предпочтительные альтернативы в соответствии с выбранными методами)</w:t>
+      </w:r>
+    </w:p>
+    <w:p>
+      <w:pPr>
+        <w:ind w:firstLine="709"/>
+      </w:pPr>
+    </w:p>
+    <w:p>
+      <w:pPr>
+        <w:ind w:firstLine="709"/>
+      </w:pPr>
+    </w:p>
+    <w:p>
+      <w:pPr>
+        <w:outlineLvl w:val="0"/>
         <w:rPr>
           <w:b/>
           <w:bCs/>
@@ -207,21 +845,34 @@
           <w:b/>
           <w:bCs/>
         </w:rPr>
-        <w:t>сновные этапы и сроки реализации проекта;</w:t>
-      </w:r>
-    </w:p>
-    <w:p>
-      <w:pPr>
-        <w:ind w:firstLine="709"/>
-      </w:pPr>
-    </w:p>
-    <w:p>
-      <w:pPr>
-        <w:ind w:firstLine="709"/>
-      </w:pPr>
-    </w:p>
-    <w:p>
-      <w:pPr>
+        <w:t>сновные этапы и сроки реализации проекта</w:t>
+      </w:r>
+    </w:p>
+    <w:p>
+      <w:pPr>
+        <w:ind w:firstLine="709"/>
+      </w:pPr>
+    </w:p>
+    <w:p>
+      <w:pPr>
+        <w:ind w:firstLine="709"/>
+      </w:pPr>
+      <w:r>
+        <w:lastRenderedPageBreak/>
+        <w:t xml:space="preserve">Проект разрабатывается в рамках выпускной квалификационной работы, поэтому крайний срок проекта – 31 марта 2024 года. Учитывая выбранную модель разработки, середину августа как начало реализации проекта и длину одной итерации как полтора месяца, обозначенный временной период вмещает в себя 5 итерационных этапов. Так, в плане проекта можно обозначить 5 вех – конец сентября, середина ноября, конец декабря, середина </w:t>
+      </w:r>
+      <w:r>
+        <w:t>февраля и конец марта. Однако, учитывается возможность закончить проект гораздо раньше, при условии, что в ходе обсуждения какого-либо из прототипов програмного продукта будет достигнуто согласие стороны заказчика и стороны исполнителя.</w:t>
+      </w:r>
+    </w:p>
+    <w:p>
+      <w:pPr>
+        <w:ind w:firstLine="709"/>
+      </w:pPr>
+    </w:p>
+    <w:p>
+      <w:pPr>
+        <w:outlineLvl w:val="0"/>
         <w:rPr>
           <w:b/>
           <w:bCs/>
@@ -251,19 +902,35 @@
       <w:pPr>
         <w:ind w:firstLine="709"/>
       </w:pPr>
-    </w:p>
-    <w:p>
-      <w:pPr>
-        <w:ind w:firstLine="709"/>
-      </w:pPr>
-      <w:r>
-        <w:t xml:space="preserve">Проект выполняется студентом 2 курса </w:t>
+      <w:r>
+        <w:t>Данная работа, как было описано, включает в себя типичные для проекта разработки работы – разработка спецификаций, разработка технического и рабочего проектов, тестирование и сопровождение программного продукта. Однако, в отличие от дифференцированного подхода к планированию выполнения этих работ, классически используемого в промышленном контексте, здесь перечисленные задачи и связанные с ними обязанности выполняются одновременно, поэтому явно разделить их на диаграмме хода проекта не представляется возможным. Однако, можно отметить, что одна из них – разработка и согласование требований к системе – полностью завершена и возврат к ней на како-либо из вех проекта произойдет только при желании заказчика принципиально изменить очерченную структуру и прицип работы разрабатываемой программы. Остальные же работы будут оставаться актуальными до фактического завершения проекта.</w:t>
+      </w:r>
+    </w:p>
+    <w:p>
+      <w:pPr>
+        <w:ind w:firstLine="709"/>
+      </w:pPr>
+      <w:r>
+        <w:t xml:space="preserve">Описываемый </w:t>
+      </w:r>
+      <w:r>
+        <w:t xml:space="preserve"> </w:t>
+      </w:r>
+      <w:r>
+        <w:t xml:space="preserve">проект </w:t>
+      </w:r>
+      <w:r>
+        <w:t xml:space="preserve">выполняется студентом 2 курса </w:t>
       </w:r>
       <w:r>
         <w:t xml:space="preserve">магистратуры </w:t>
       </w:r>
       <w:r>
-        <w:t>факультета прикладной информатики Кротовым А. Д. под руководством д</w:t>
+        <w:t xml:space="preserve">факультета прикладной информатики Кротовым А. Д. под руководством </w:t>
+      </w:r>
+      <w:r>
+        <w:lastRenderedPageBreak/>
+        <w:t>д</w:t>
       </w:r>
       <w:r>
         <w:t>октор</w:t>
@@ -283,19 +950,23 @@
       <w:r>
         <w:t xml:space="preserve"> Поповой Е. В.</w:t>
       </w:r>
-    </w:p>
-    <w:p>
-      <w:pPr>
-        <w:ind w:firstLine="709"/>
-      </w:pPr>
-    </w:p>
-    <w:p>
-      <w:pPr>
-        <w:ind w:firstLine="709"/>
-      </w:pPr>
-    </w:p>
-    <w:p>
-      <w:pPr>
+      <w:r>
+        <w:t xml:space="preserve"> и кандидатом экономических наук, доцентом Замотайловой Д. А. в качестве консультанта.</w:t>
+      </w:r>
+    </w:p>
+    <w:p>
+      <w:pPr>
+        <w:ind w:firstLine="709"/>
+      </w:pPr>
+    </w:p>
+    <w:p>
+      <w:pPr>
+        <w:ind w:firstLine="709"/>
+      </w:pPr>
+    </w:p>
+    <w:p>
+      <w:pPr>
+        <w:outlineLvl w:val="0"/>
         <w:rPr>
           <w:b/>
           <w:bCs/>
@@ -329,6 +1000,9 @@
         <w:t>[</w:t>
       </w:r>
       <w:r>
+        <w:t xml:space="preserve">тут будут </w:t>
+      </w:r>
+      <w:r>
         <w:t>скриншоты</w:t>
       </w:r>
       <w:r>
@@ -342,6 +1016,7 @@
     </w:p>
     <w:p>
       <w:pPr>
+        <w:outlineLvl w:val="0"/>
         <w:rPr>
           <w:b/>
           <w:bCs/>
@@ -382,6 +1057,7 @@
     </w:p>
     <w:p>
       <w:pPr>
+        <w:outlineLvl w:val="0"/>
         <w:rPr>
           <w:b/>
           <w:bCs/>
@@ -425,14 +1101,18 @@
       <w:pPr>
         <w:ind w:firstLine="709"/>
       </w:pPr>
-    </w:p>
-    <w:p>
-      <w:pPr>
-        <w:ind w:firstLine="709"/>
-      </w:pPr>
-    </w:p>
-    <w:p>
-      <w:pPr>
+      <w:r>
+        <w:t>???</w:t>
+      </w:r>
+    </w:p>
+    <w:p>
+      <w:pPr>
+        <w:ind w:firstLine="709"/>
+      </w:pPr>
+    </w:p>
+    <w:p>
+      <w:pPr>
+        <w:outlineLvl w:val="0"/>
         <w:rPr>
           <w:b/>
           <w:bCs/>
@@ -462,6 +1142,17 @@
       <w:pPr>
         <w:ind w:firstLine="709"/>
       </w:pPr>
+      <w:r>
+        <w:t xml:space="preserve">Готовый программный продукт может быть полезен независимым исследователям, заинтересованным в инструменте автоматизации многокритериальной оценки; вариант промышленного внедрения с заказчиком обозначен не был. </w:t>
+      </w:r>
+    </w:p>
+    <w:p>
+      <w:pPr>
+        <w:ind w:firstLine="709"/>
+      </w:pPr>
+      <w:r>
+        <w:t>Социальная значимость данной работы – следствие создаваемой инструментом полезности в анализе, обработке и ранжировании данных – в том числе специфических для агропромышленного комплекса.</w:t>
+      </w:r>
     </w:p>
     <w:sectPr>
       <w:pgSz w:w="11906" w:h="16838"/>
@@ -565,6 +1256,155 @@
     </w:lvl>
   </w:abstractNum>
   <w:abstractNum w:abstractNumId="1" w15:restartNumberingAfterBreak="0">
+    <w:nsid w:val="1BD615DB"/>
+    <w:multiLevelType w:val="multilevel"/>
+    <w:tmpl w:val="4CB077CA"/>
+    <w:lvl w:ilvl="0">
+      <w:start w:val="1"/>
+      <w:numFmt w:val="bullet"/>
+      <w:lvlText w:val=""/>
+      <w:lvlJc w:val="left"/>
+      <w:pPr>
+        <w:tabs>
+          <w:tab w:val="num" w:pos="720"/>
+        </w:tabs>
+        <w:ind w:left="720" w:hanging="360"/>
+      </w:pPr>
+      <w:rPr>
+        <w:rFonts w:ascii="Symbol" w:hAnsi="Symbol" w:hint="default"/>
+        <w:sz w:val="20"/>
+      </w:rPr>
+    </w:lvl>
+    <w:lvl w:ilvl="1">
+      <w:start w:val="1"/>
+      <w:numFmt w:val="bullet"/>
+      <w:lvlText w:val=""/>
+      <w:lvlJc w:val="left"/>
+      <w:pPr>
+        <w:tabs>
+          <w:tab w:val="num" w:pos="1440"/>
+        </w:tabs>
+        <w:ind w:left="1440" w:hanging="360"/>
+      </w:pPr>
+      <w:rPr>
+        <w:rFonts w:ascii="Symbol" w:hAnsi="Symbol" w:hint="default"/>
+        <w:sz w:val="20"/>
+      </w:rPr>
+    </w:lvl>
+    <w:lvl w:ilvl="2">
+      <w:start w:val="1"/>
+      <w:numFmt w:val="bullet"/>
+      <w:lvlText w:val=""/>
+      <w:lvlJc w:val="left"/>
+      <w:pPr>
+        <w:tabs>
+          <w:tab w:val="num" w:pos="2160"/>
+        </w:tabs>
+        <w:ind w:left="2160" w:hanging="360"/>
+      </w:pPr>
+      <w:rPr>
+        <w:rFonts w:ascii="Symbol" w:hAnsi="Symbol" w:hint="default"/>
+        <w:sz w:val="20"/>
+      </w:rPr>
+    </w:lvl>
+    <w:lvl w:ilvl="3">
+      <w:start w:val="1"/>
+      <w:numFmt w:val="bullet"/>
+      <w:lvlText w:val=""/>
+      <w:lvlJc w:val="left"/>
+      <w:pPr>
+        <w:tabs>
+          <w:tab w:val="num" w:pos="2880"/>
+        </w:tabs>
+        <w:ind w:left="2880" w:hanging="360"/>
+      </w:pPr>
+      <w:rPr>
+        <w:rFonts w:ascii="Symbol" w:hAnsi="Symbol" w:hint="default"/>
+        <w:sz w:val="20"/>
+      </w:rPr>
+    </w:lvl>
+    <w:lvl w:ilvl="4" w:tentative="1">
+      <w:start w:val="1"/>
+      <w:numFmt w:val="bullet"/>
+      <w:lvlText w:val=""/>
+      <w:lvlJc w:val="left"/>
+      <w:pPr>
+        <w:tabs>
+          <w:tab w:val="num" w:pos="3600"/>
+        </w:tabs>
+        <w:ind w:left="3600" w:hanging="360"/>
+      </w:pPr>
+      <w:rPr>
+        <w:rFonts w:ascii="Symbol" w:hAnsi="Symbol" w:hint="default"/>
+        <w:sz w:val="20"/>
+      </w:rPr>
+    </w:lvl>
+    <w:lvl w:ilvl="5" w:tentative="1">
+      <w:start w:val="1"/>
+      <w:numFmt w:val="bullet"/>
+      <w:lvlText w:val=""/>
+      <w:lvlJc w:val="left"/>
+      <w:pPr>
+        <w:tabs>
+          <w:tab w:val="num" w:pos="4320"/>
+        </w:tabs>
+        <w:ind w:left="4320" w:hanging="360"/>
+      </w:pPr>
+      <w:rPr>
+        <w:rFonts w:ascii="Symbol" w:hAnsi="Symbol" w:hint="default"/>
+        <w:sz w:val="20"/>
+      </w:rPr>
+    </w:lvl>
+    <w:lvl w:ilvl="6" w:tentative="1">
+      <w:start w:val="1"/>
+      <w:numFmt w:val="bullet"/>
+      <w:lvlText w:val=""/>
+      <w:lvlJc w:val="left"/>
+      <w:pPr>
+        <w:tabs>
+          <w:tab w:val="num" w:pos="5040"/>
+        </w:tabs>
+        <w:ind w:left="5040" w:hanging="360"/>
+      </w:pPr>
+      <w:rPr>
+        <w:rFonts w:ascii="Symbol" w:hAnsi="Symbol" w:hint="default"/>
+        <w:sz w:val="20"/>
+      </w:rPr>
+    </w:lvl>
+    <w:lvl w:ilvl="7" w:tentative="1">
+      <w:start w:val="1"/>
+      <w:numFmt w:val="bullet"/>
+      <w:lvlText w:val=""/>
+      <w:lvlJc w:val="left"/>
+      <w:pPr>
+        <w:tabs>
+          <w:tab w:val="num" w:pos="5760"/>
+        </w:tabs>
+        <w:ind w:left="5760" w:hanging="360"/>
+      </w:pPr>
+      <w:rPr>
+        <w:rFonts w:ascii="Symbol" w:hAnsi="Symbol" w:hint="default"/>
+        <w:sz w:val="20"/>
+      </w:rPr>
+    </w:lvl>
+    <w:lvl w:ilvl="8" w:tentative="1">
+      <w:start w:val="1"/>
+      <w:numFmt w:val="bullet"/>
+      <w:lvlText w:val=""/>
+      <w:lvlJc w:val="left"/>
+      <w:pPr>
+        <w:tabs>
+          <w:tab w:val="num" w:pos="6480"/>
+        </w:tabs>
+        <w:ind w:left="6480" w:hanging="360"/>
+      </w:pPr>
+      <w:rPr>
+        <w:rFonts w:ascii="Symbol" w:hAnsi="Symbol" w:hint="default"/>
+        <w:sz w:val="20"/>
+      </w:rPr>
+    </w:lvl>
+  </w:abstractNum>
+  <w:abstractNum w:abstractNumId="2" w15:restartNumberingAfterBreak="0">
     <w:nsid w:val="21795BEA"/>
     <w:multiLevelType w:val="hybridMultilevel"/>
     <w:tmpl w:val="C6740396"/>
@@ -580,7 +1420,7 @@
         <w:rFonts w:hint="default"/>
       </w:rPr>
     </w:lvl>
-    <w:lvl w:ilvl="1" w:tplc="04190019" w:tentative="1">
+    <w:lvl w:ilvl="1" w:tplc="04190019">
       <w:start w:val="1"/>
       <w:numFmt w:val="lowerLetter"/>
       <w:lvlText w:val="%2."/>
@@ -657,6 +1497,9 @@
     <w:abstractNumId w:val="0"/>
   </w:num>
   <w:num w:numId="2">
+    <w:abstractNumId w:val="2"/>
+  </w:num>
+  <w:num w:numId="3">
     <w:abstractNumId w:val="1"/>
   </w:num>
 </w:numbering>

</xml_diff>